<commit_message>
refactor: isolate non_embedded_environment field pools and trim template mappings
</commit_message>
<xml_diff>
--- a/assets/test_function_form.docx
+++ b/assets/test_function_form.docx
@@ -107,9 +107,6 @@
         <w:tc>
           <w:tcPr>
             <w:tcW w:w="4106" w:type="dxa"/>
-            <w:tcBorders>
-              <w:bottom w:val="nil"/>
-            </w:tcBorders>
             <w:vAlign w:val="center"/>
           </w:tcPr>
           <w:p>
@@ -127,9 +124,6 @@
         <w:tc>
           <w:tcPr>
             <w:tcW w:w="5268" w:type="dxa"/>
-            <w:tcBorders>
-              <w:bottom w:val="nil"/>
-            </w:tcBorders>
             <w:vAlign w:val="center"/>
           </w:tcPr>
           <w:p>
@@ -165,10 +159,6 @@
         <w:tc>
           <w:tcPr>
             <w:tcW w:w="4106" w:type="dxa"/>
-            <w:tcBorders>
-              <w:top w:val="nil"/>
-              <w:bottom w:val="single" w:sz="4" w:space="0" w:color="auto"/>
-            </w:tcBorders>
             <w:vAlign w:val="center"/>
           </w:tcPr>
           <w:p>
@@ -189,10 +179,6 @@
         <w:tc>
           <w:tcPr>
             <w:tcW w:w="5268" w:type="dxa"/>
-            <w:tcBorders>
-              <w:top w:val="nil"/>
-              <w:bottom w:val="single" w:sz="4" w:space="0" w:color="auto"/>
-            </w:tcBorders>
             <w:vAlign w:val="center"/>
           </w:tcPr>
           <w:p>
@@ -219,9 +205,6 @@
         <w:tc>
           <w:tcPr>
             <w:tcW w:w="4106" w:type="dxa"/>
-            <w:tcBorders>
-              <w:bottom w:val="nil"/>
-            </w:tcBorders>
             <w:vAlign w:val="center"/>
           </w:tcPr>
           <w:p>
@@ -241,9 +224,6 @@
         <w:tc>
           <w:tcPr>
             <w:tcW w:w="5268" w:type="dxa"/>
-            <w:tcBorders>
-              <w:bottom w:val="nil"/>
-            </w:tcBorders>
             <w:vAlign w:val="center"/>
           </w:tcPr>
           <w:p>
@@ -304,9 +284,6 @@
         <w:tc>
           <w:tcPr>
             <w:tcW w:w="4106" w:type="dxa"/>
-            <w:tcBorders>
-              <w:top w:val="nil"/>
-            </w:tcBorders>
             <w:vAlign w:val="center"/>
           </w:tcPr>
           <w:p>
@@ -327,9 +304,6 @@
         <w:tc>
           <w:tcPr>
             <w:tcW w:w="5268" w:type="dxa"/>
-            <w:tcBorders>
-              <w:top w:val="nil"/>
-            </w:tcBorders>
             <w:vAlign w:val="center"/>
           </w:tcPr>
           <w:p>

</xml_diff>